<commit_message>
Api is bijna compleet
</commit_message>
<xml_diff>
--- a/src/main/resources/Docx.docx
+++ b/src/main/resources/Docx.docx
@@ -10,9 +10,16 @@
       </w:pPr>
       <w:r>
         <w:rPr>
-          <w:lang w:val="en-US"/>
-        </w:rPr>
-        <w:t>Farshid is very happy And satisfied.</w:t>
+          <w:color w:val="FF0000"/>
+          <w:lang w:val="en-US"/>
+        </w:rPr>
+        <w:t xml:space="preserve">Farshid </w:t>
+      </w:r>
+      <w:r>
+        <w:rPr>
+          <w:lang w:val="en-US"/>
+        </w:rPr>
+        <w:t>is very happy And satisfied.</w:t>
       </w:r>
       <w:r>
         <w:rPr>
@@ -37,7 +44,125 @@
         <w:rPr>
           <w:lang w:val="en-US"/>
         </w:rPr>
-        <w:t>The weather is great. It’s the day what makes me feel good. The worlds energy is the same as mine and I feel it. It’s a wonder I can feel so much of the nature and world. I enjoy everyday of my life. I think positive every day. That is why I attract girls. I am very calm and easy goi</w:t>
+        <w:t xml:space="preserve">The </w:t>
+      </w:r>
+      <w:r>
+        <w:rPr>
+          <w:color w:val="FF0000"/>
+          <w:lang w:val="en-US"/>
+        </w:rPr>
+        <w:t xml:space="preserve">weather </w:t>
+      </w:r>
+      <w:r>
+        <w:rPr>
+          <w:lang w:val="en-US"/>
+        </w:rPr>
+        <w:t xml:space="preserve">is great. It’s the day what makes me feel good. The </w:t>
+      </w:r>
+      <w:r>
+        <w:rPr>
+          <w:color w:val="FF0000"/>
+          <w:lang w:val="en-US"/>
+        </w:rPr>
+        <w:t xml:space="preserve">worlds energy </w:t>
+      </w:r>
+      <w:r>
+        <w:rPr>
+          <w:lang w:val="en-US"/>
+        </w:rPr>
+        <w:t xml:space="preserve">is the same as mine and I feel it. It’s a </w:t>
+      </w:r>
+      <w:r>
+        <w:rPr>
+          <w:color w:val="FF0000"/>
+          <w:lang w:val="en-US"/>
+        </w:rPr>
+        <w:t xml:space="preserve">wonder </w:t>
+      </w:r>
+      <w:r>
+        <w:rPr>
+          <w:lang w:val="en-US"/>
+        </w:rPr>
+        <w:t xml:space="preserve">I can feel so </w:t>
+      </w:r>
+      <w:r>
+        <w:rPr>
+          <w:color w:val="FF0000"/>
+          <w:lang w:val="en-US"/>
+        </w:rPr>
+        <w:t xml:space="preserve">much </w:t>
+      </w:r>
+      <w:r>
+        <w:rPr>
+          <w:lang w:val="en-US"/>
+        </w:rPr>
+        <w:t xml:space="preserve">of the </w:t>
+      </w:r>
+      <w:r>
+        <w:rPr>
+          <w:color w:val="FF0000"/>
+          <w:lang w:val="en-US"/>
+        </w:rPr>
+        <w:t xml:space="preserve">nature </w:t>
+      </w:r>
+      <w:r>
+        <w:rPr>
+          <w:lang w:val="en-US"/>
+        </w:rPr>
+        <w:t xml:space="preserve">and </w:t>
+      </w:r>
+      <w:r>
+        <w:rPr>
+          <w:color w:val="FF0000"/>
+          <w:lang w:val="en-US"/>
+        </w:rPr>
+        <w:t>world</w:t>
+      </w:r>
+      <w:r>
+        <w:rPr>
+          <w:lang w:val="en-US"/>
+        </w:rPr>
+        <w:t xml:space="preserve">. I enjoy everyday of my </w:t>
+      </w:r>
+      <w:r>
+        <w:rPr>
+          <w:color w:val="FF0000"/>
+          <w:lang w:val="en-US"/>
+        </w:rPr>
+        <w:t>life</w:t>
+      </w:r>
+      <w:r>
+        <w:rPr>
+          <w:lang w:val="en-US"/>
+        </w:rPr>
+        <w:t xml:space="preserve">. I think positive </w:t>
+      </w:r>
+      <w:r>
+        <w:rPr>
+          <w:color w:val="FF0000"/>
+          <w:lang w:val="en-US"/>
+        </w:rPr>
+        <w:t xml:space="preserve">every day. </w:t>
+      </w:r>
+      <w:r>
+        <w:rPr>
+          <w:lang w:val="en-US"/>
+        </w:rPr>
+        <w:t xml:space="preserve">That is why I attract </w:t>
+      </w:r>
+      <w:r>
+        <w:rPr>
+          <w:color w:val="FF0000"/>
+          <w:lang w:val="en-US"/>
+        </w:rPr>
+        <w:t>girl</w:t>
+      </w:r>
+      <w:r>
+        <w:rPr>
+          <w:color w:val="FF0000"/>
+          <w:lang w:val="en-US"/>
+        </w:rPr>
+        <w:t>s</w:t>
       </w:r>
       <w:bookmarkStart w:id="0" w:name="_GoBack"/>
       <w:bookmarkEnd w:id="0"/>
@@ -45,7 +170,20 @@
         <w:rPr>
           <w:lang w:val="en-US"/>
         </w:rPr>
-        <w:t xml:space="preserve">ng and girls love that. </w:t>
+        <w:t xml:space="preserve">. I am very calm and easy going and </w:t>
+      </w:r>
+      <w:r>
+        <w:rPr>
+          <w:color w:val="FF0000"/>
+          <w:lang w:val="en-US"/>
+        </w:rPr>
+        <w:t xml:space="preserve">girls </w:t>
+      </w:r>
+      <w:r>
+        <w:rPr>
+          <w:lang w:val="en-US"/>
+        </w:rPr>
+        <w:t xml:space="preserve">love that. </w:t>
       </w:r>
     </w:p>
     <w:sectPr>

</xml_diff>